<commit_message>
Updated grade for HOT CH 1-3.
</commit_message>
<xml_diff>
--- a/tests/HTML_HOT1/HTML_HOT - ch 1-3 (6).docx
+++ b/tests/HTML_HOT1/HTML_HOT - ch 1-3 (6).docx
@@ -23,7 +23,29 @@
           <w:sz w:val="32"/>
           <w:szCs w:val="32"/>
         </w:rPr>
-        <w:t>52.5%</w:t>
+        <w:t>5</w:t>
+      </w:r>
+      <w:r>
+        <w:rPr>
+          <w:rFonts w:ascii="Cambria" w:eastAsia="Cambria" w:hAnsi="Cambria" w:cs="Cambria"/>
+          <w:b/>
+          <w:bCs/>
+          <w:i/>
+          <w:sz w:val="32"/>
+          <w:szCs w:val="32"/>
+        </w:rPr>
+        <w:t>7</w:t>
+      </w:r>
+      <w:r>
+        <w:rPr>
+          <w:rFonts w:ascii="Cambria" w:eastAsia="Cambria" w:hAnsi="Cambria" w:cs="Cambria"/>
+          <w:b/>
+          <w:bCs/>
+          <w:i/>
+          <w:sz w:val="32"/>
+          <w:szCs w:val="32"/>
+        </w:rPr>
+        <w:t>.5%</w:t>
       </w:r>
     </w:p>
     <w:p>

</xml_diff>